<commit_message>
Fix CRLB bad punctuation and capitalization throughout
</commit_message>
<xml_diff>
--- a/initialSubmission/Figures and captions_formatted.docx
+++ b/initialSubmission/Figures and captions_formatted.docx
@@ -64,16 +64,12 @@
           <w:lang w:eastAsia="en-CA"/>
         </w:rPr>
       </w:pPr>
-      <w:bookmarkStart w:id="0" w:name="_GoBack"/>
       <w:r>
         <w:t xml:space="preserve">&lt;b&gt;Figure </w:t>
       </w:r>
       <w:proofErr w:type="gramStart"/>
       <w:r>
-        <w:t>1</w:t>
-      </w:r>
-      <w:r>
-        <w:t>.&lt;</w:t>
+        <w:t>1.&lt;</w:t>
       </w:r>
       <w:proofErr w:type="gramEnd"/>
       <w:r>
@@ -85,16 +81,7 @@
           <w:bCs/>
           <w:lang w:eastAsia="en-CA"/>
         </w:rPr>
-        <w:t xml:space="preserve"> </w:t>
-      </w:r>
-      <w:bookmarkEnd w:id="0"/>
-      <w:r>
-        <w:rPr>
-          <w:rFonts w:eastAsia="Times New Roman"/>
-          <w:bCs/>
-          <w:lang w:eastAsia="en-CA"/>
-        </w:rPr>
-        <w:t xml:space="preserve">Simulated </w:t>
+        <w:t xml:space="preserve"> Simulated </w:t>
       </w:r>
       <w:proofErr w:type="spellStart"/>
       <w:r>
@@ -551,13 +538,51 @@
         <w:rPr>
           <w:b w:val="0"/>
         </w:rPr>
-        <w:t xml:space="preserve"> Variance-efficiency (a) and ΔF (b) (Eq. 2, ΔB&lt;sub&gt;1&lt;/sub&gt; = 5%) values during the iterative optimization of the sensitivity-regularized Cramer-Rao Lower-Bound equation (Eq. 5). Variance-efficiency is defined here as (variance × # </w:t>
+        <w:t xml:space="preserve"> Variance-efficiency (a) and ΔF (b) (Eq. 2, ΔB&lt;sub&gt;1&lt;/sub&gt; = 5%) values during the iterative optimization of the sensitivi</w:t>
+      </w:r>
+      <w:r>
+        <w:rPr>
+          <w:b w:val="0"/>
+        </w:rPr>
+        <w:t xml:space="preserve">ty-regularized </w:t>
       </w:r>
       <w:proofErr w:type="spellStart"/>
       <w:r>
         <w:rPr>
           <w:b w:val="0"/>
         </w:rPr>
+        <w:t>Cram</w:t>
+      </w:r>
+      <w:r>
+        <w:rPr>
+          <w:b w:val="0"/>
+        </w:rPr>
+        <w:t>é</w:t>
+      </w:r>
+      <w:r>
+        <w:rPr>
+          <w:b w:val="0"/>
+        </w:rPr>
+        <w:t>r</w:t>
+      </w:r>
+      <w:proofErr w:type="spellEnd"/>
+      <w:r>
+        <w:rPr>
+          <w:b w:val="0"/>
+        </w:rPr>
+        <w:t>-Rao lower b</w:t>
+      </w:r>
+      <w:r>
+        <w:rPr>
+          <w:b w:val="0"/>
+        </w:rPr>
+        <w:t xml:space="preserve">ound equation (Eq. 5). Variance-efficiency is defined here as (variance × # </w:t>
+      </w:r>
+      <w:proofErr w:type="spellStart"/>
+      <w:r>
+        <w:rPr>
+          <w:b w:val="0"/>
+        </w:rPr>
         <w:t>acq</w:t>
       </w:r>
       <w:proofErr w:type="spellEnd"/>
@@ -579,7 +604,57 @@
         <w:rPr>
           <w:b w:val="0"/>
         </w:rPr>
-        <w:t>sup&gt;-1/2&lt;/sup&gt;, where the variance is interpreted to be the parameter-normalized Cramer-Rao Lower Bound (&lt;</w:t>
+        <w:t xml:space="preserve">sup&gt;-1/2&lt;/sup&gt;, where the variance is interpreted to be the parameter-normalized </w:t>
+      </w:r>
+      <w:proofErr w:type="spellStart"/>
+      <w:r>
+        <w:rPr>
+          <w:b w:val="0"/>
+        </w:rPr>
+        <w:t>Cram</w:t>
+      </w:r>
+      <w:r>
+        <w:rPr>
+          <w:b w:val="0"/>
+        </w:rPr>
+        <w:t>é</w:t>
+      </w:r>
+      <w:r>
+        <w:rPr>
+          <w:b w:val="0"/>
+        </w:rPr>
+        <w:t>r</w:t>
+      </w:r>
+      <w:proofErr w:type="spellEnd"/>
+      <w:r>
+        <w:rPr>
+          <w:b w:val="0"/>
+        </w:rPr>
+        <w:t xml:space="preserve">-Rao </w:t>
+      </w:r>
+      <w:r>
+        <w:rPr>
+          <w:b w:val="0"/>
+        </w:rPr>
+        <w:t>l</w:t>
+      </w:r>
+      <w:r>
+        <w:rPr>
+          <w:b w:val="0"/>
+        </w:rPr>
+        <w:t xml:space="preserve">ower </w:t>
+      </w:r>
+      <w:r>
+        <w:rPr>
+          <w:b w:val="0"/>
+        </w:rPr>
+        <w:t>b</w:t>
+      </w:r>
+      <w:r>
+        <w:rPr>
+          <w:b w:val="0"/>
+        </w:rPr>
+        <w:t>ound (&lt;</w:t>
       </w:r>
       <w:proofErr w:type="spellStart"/>
       <w:r>
@@ -863,7 +938,57 @@
         <w:rPr>
           <w:b w:val="0"/>
         </w:rPr>
-        <w:t xml:space="preserve"> protocols: Uniform (blue) – two-FA protocol with logarithmically-uniform off-resonance frequency values, CRLB (red) – protocol optimized by iteratively minimizing the increase in the parameter-normalized Cramer-Rao Lower-Bound of the system, and CRLB&lt;sub&gt;λ=0.5&lt;/sub&gt; (yellow) – protocol optimized </w:t>
+        <w:t xml:space="preserve"> protocols: Uniform (blue) – two-FA protocol with logarithmically-uniform off-resonance frequency values, CRLB (red) – protocol optimized by iteratively minimizing the increase in the parameter-normalized </w:t>
+      </w:r>
+      <w:proofErr w:type="spellStart"/>
+      <w:r>
+        <w:rPr>
+          <w:b w:val="0"/>
+        </w:rPr>
+        <w:t>Cram</w:t>
+      </w:r>
+      <w:r>
+        <w:rPr>
+          <w:b w:val="0"/>
+        </w:rPr>
+        <w:t>é</w:t>
+      </w:r>
+      <w:r>
+        <w:rPr>
+          <w:b w:val="0"/>
+        </w:rPr>
+        <w:t>r</w:t>
+      </w:r>
+      <w:proofErr w:type="spellEnd"/>
+      <w:r>
+        <w:rPr>
+          <w:b w:val="0"/>
+        </w:rPr>
+        <w:t xml:space="preserve">-Rao </w:t>
+      </w:r>
+      <w:r>
+        <w:rPr>
+          <w:b w:val="0"/>
+        </w:rPr>
+        <w:t>l</w:t>
+      </w:r>
+      <w:r>
+        <w:rPr>
+          <w:b w:val="0"/>
+        </w:rPr>
+        <w:t>ower</w:t>
+      </w:r>
+      <w:r>
+        <w:rPr>
+          <w:b w:val="0"/>
+        </w:rPr>
+        <w:t xml:space="preserve"> b</w:t>
+      </w:r>
+      <w:r>
+        <w:rPr>
+          <w:b w:val="0"/>
+        </w:rPr>
+        <w:t xml:space="preserve">ound of the system, and CRLB&lt;sub&gt;λ=0.5&lt;/sub&gt; (yellow) – protocol optimized </w:t>
       </w:r>
       <w:r>
         <w:rPr>
@@ -1016,14 +1141,54 @@
         <w:rPr>
           <w:b w:val="0"/>
         </w:rPr>
-        <w:t xml:space="preserve"> protocols: Uniform (blue) – two-FA protocol with logarithmically-uniform off-resonance frequency values, CRLB (red) – protocol optimized by iteratively minimizing the increase in the parameter-normalized Cramer-Rao Lower-Bound of the system, CRLB&lt;sub&gt;λ=0.5&lt;/sub&gt; </w:t>
+        <w:t xml:space="preserve"> protocols: Uniform (blue) – two-FA protocol with logarithmically-uniform off-resonance frequency values, CRLB (red) – protocol optimized by iteratively minimizing the increase in the parameter-normalized </w:t>
+      </w:r>
+      <w:proofErr w:type="spellStart"/>
+      <w:r>
+        <w:rPr>
+          <w:b w:val="0"/>
+        </w:rPr>
+        <w:t>Cram</w:t>
+      </w:r>
+      <w:r>
+        <w:rPr>
+          <w:b w:val="0"/>
+        </w:rPr>
+        <w:t>é</w:t>
+      </w:r>
+      <w:r>
+        <w:rPr>
+          <w:b w:val="0"/>
+        </w:rPr>
+        <w:t>r</w:t>
+      </w:r>
+      <w:proofErr w:type="spellEnd"/>
+      <w:r>
+        <w:rPr>
+          <w:b w:val="0"/>
+        </w:rPr>
+        <w:t xml:space="preserve">-Rao </w:t>
+      </w:r>
+      <w:r>
+        <w:rPr>
+          <w:b w:val="0"/>
+        </w:rPr>
+        <w:t>lower b</w:t>
+      </w:r>
+      <w:bookmarkStart w:id="0" w:name="_GoBack"/>
+      <w:bookmarkEnd w:id="0"/>
+      <w:r>
+        <w:rPr>
+          <w:b w:val="0"/>
+        </w:rPr>
+        <w:t xml:space="preserve">ound of the system, CRLB&lt;sub&gt;λ=0.5&lt;/sub&gt; (yellow) </w:t>
       </w:r>
       <w:r>
         <w:rPr>
           <w:b w:val="0"/>
         </w:rPr>
         <w:lastRenderedPageBreak/>
-        <w:t>(yellow) – protocol optimized similar to CRLB, regularized by the estimated error of F (ΔF) in the presence of a B&lt;sub&gt;1&lt;/sub&gt; error (Eq. 5).</w:t>
+        <w:t>– protocol optimized similar to CRLB, regularized by the estimated error of F (ΔF) in the presence of a B&lt;sub&gt;1&lt;/sub&gt; error (Eq. 5).</w:t>
       </w:r>
     </w:p>
     <w:sectPr>
@@ -1130,7 +1295,7 @@
         <w:rStyle w:val="Numrodepage"/>
         <w:noProof/>
       </w:rPr>
-      <w:t>2</w:t>
+      <w:t>6</w:t>
     </w:r>
     <w:r>
       <w:rPr>
@@ -4458,7 +4623,7 @@
 </file>
 
 <file path=customXml/itemProps1.xml><?xml version="1.0" encoding="utf-8"?>
-<ds:datastoreItem xmlns:ds="http://schemas.openxmlformats.org/officeDocument/2006/customXml" ds:itemID="{DF5850CE-0081-8341-BA68-FCC2C34BDF12}">
+<ds:datastoreItem xmlns:ds="http://schemas.openxmlformats.org/officeDocument/2006/customXml" ds:itemID="{7D78401F-C7C6-C344-BE81-B6D776948F03}">
   <ds:schemaRefs>
     <ds:schemaRef ds:uri="http://schemas.openxmlformats.org/officeDocument/2006/bibliography"/>
   </ds:schemaRefs>

</xml_diff>